<commit_message>
Added page content for contact and about. Commenced home
</commit_message>
<xml_diff>
--- a/Old Site Content.docx
+++ b/Old Site Content.docx
@@ -89,8 +89,6 @@
       <w:r>
         <w:t>Resume</w:t>
       </w:r>
-      <w:bookmarkStart w:id="0" w:name="_GoBack"/>
-      <w:bookmarkEnd w:id="0"/>
     </w:p>
     <w:p>
       <w:pPr>
@@ -275,17 +273,15 @@
         </w:rPr>
         <w:t xml:space="preserve">Have worked in various industries including; Pulp and Paper, Water and Wastewater, Environmental Services, Consulting Engineering and Control Systems Integration. In </w:t>
       </w:r>
-      <w:proofErr w:type="gramStart"/>
-      <w:r>
-        <w:rPr>
-          <w:rFonts w:ascii="Helvetica" w:hAnsi="Helvetica" w:cs="Helvetica"/>
-          <w:color w:val="444444"/>
-          <w:sz w:val="20"/>
-          <w:szCs w:val="20"/>
-        </w:rPr>
-        <w:t>addition</w:t>
-      </w:r>
-      <w:proofErr w:type="gramEnd"/>
+      <w:r>
+        <w:rPr>
+          <w:rFonts w:ascii="Helvetica" w:hAnsi="Helvetica" w:cs="Helvetica"/>
+          <w:color w:val="444444"/>
+          <w:sz w:val="20"/>
+          <w:szCs w:val="20"/>
+        </w:rPr>
+        <w:t>addition,</w:t>
+      </w:r>
       <w:r>
         <w:rPr>
           <w:rFonts w:ascii="Helvetica" w:hAnsi="Helvetica" w:cs="Helvetica"/>
@@ -10423,8 +10419,14 @@
     <w:p>
       <w:pPr>
         <w:pStyle w:val="Heading1"/>
-      </w:pPr>
-      <w:r>
+        <w:rPr>
+          <w:highlight w:val="yellow"/>
+        </w:rPr>
+      </w:pPr>
+      <w:r>
+        <w:rPr>
+          <w:highlight w:val="yellow"/>
+        </w:rPr>
         <w:t>About</w:t>
       </w:r>
     </w:p>
@@ -10438,6 +10440,7 @@
           <w:color w:val="444444"/>
           <w:sz w:val="20"/>
           <w:szCs w:val="20"/>
+          <w:highlight w:val="yellow"/>
           <w:lang w:eastAsia="en-AU"/>
         </w:rPr>
       </w:pPr>
@@ -10447,6 +10450,7 @@
           <w:color w:val="444444"/>
           <w:sz w:val="20"/>
           <w:szCs w:val="20"/>
+          <w:highlight w:val="yellow"/>
           <w:lang w:eastAsia="en-AU"/>
         </w:rPr>
         <w:t>This is the personal website of Patrick Berry. </w:t>
@@ -10462,6 +10466,7 @@
           <w:color w:val="444444"/>
           <w:sz w:val="20"/>
           <w:szCs w:val="20"/>
+          <w:highlight w:val="yellow"/>
           <w:lang w:eastAsia="en-AU"/>
         </w:rPr>
       </w:pPr>
@@ -10471,6 +10476,7 @@
           <w:color w:val="444444"/>
           <w:sz w:val="20"/>
           <w:szCs w:val="20"/>
+          <w:highlight w:val="yellow"/>
           <w:lang w:eastAsia="en-AU"/>
         </w:rPr>
         <w:t>Father of three school aged children and step father to one independent young adult.</w:t>
@@ -10486,6 +10492,7 @@
           <w:color w:val="444444"/>
           <w:sz w:val="20"/>
           <w:szCs w:val="20"/>
+          <w:highlight w:val="yellow"/>
           <w:lang w:eastAsia="en-AU"/>
         </w:rPr>
       </w:pPr>
@@ -10495,6 +10502,7 @@
           <w:color w:val="444444"/>
           <w:sz w:val="20"/>
           <w:szCs w:val="20"/>
+          <w:highlight w:val="yellow"/>
           <w:lang w:eastAsia="en-AU"/>
         </w:rPr>
         <w:t>l am a Professional Engineer with over 20 years of experience across a number of industries.</w:t>
@@ -10510,6 +10518,7 @@
           <w:color w:val="444444"/>
           <w:sz w:val="20"/>
           <w:szCs w:val="20"/>
+          <w:highlight w:val="yellow"/>
           <w:lang w:eastAsia="en-AU"/>
         </w:rPr>
       </w:pPr>
@@ -10519,29 +10528,23 @@
           <w:color w:val="444444"/>
           <w:sz w:val="20"/>
           <w:szCs w:val="20"/>
+          <w:highlight w:val="yellow"/>
           <w:lang w:eastAsia="en-AU"/>
         </w:rPr>
-        <w:t>l currently live</w:t>
-      </w:r>
+        <w:t>l currently live, in Sydney Australia but have previously lived permanently in Melbourne (Australia), Helsinki (Finlan</w:t>
+      </w:r>
+      <w:bookmarkStart w:id="0" w:name="_GoBack"/>
+      <w:bookmarkEnd w:id="0"/>
       <w:r>
         <w:rPr>
           <w:rFonts w:ascii="Helvetica" w:eastAsia="Times New Roman" w:hAnsi="Helvetica" w:cs="Helvetica"/>
           <w:color w:val="444444"/>
           <w:sz w:val="20"/>
           <w:szCs w:val="20"/>
+          <w:highlight w:val="yellow"/>
           <w:lang w:eastAsia="en-AU"/>
         </w:rPr>
-        <w:t>,</w:t>
-      </w:r>
-      <w:r>
-        <w:rPr>
-          <w:rFonts w:ascii="Helvetica" w:eastAsia="Times New Roman" w:hAnsi="Helvetica" w:cs="Helvetica"/>
-          <w:color w:val="444444"/>
-          <w:sz w:val="20"/>
-          <w:szCs w:val="20"/>
-          <w:lang w:eastAsia="en-AU"/>
-        </w:rPr>
-        <w:t xml:space="preserve"> in Sydney Australia but have previously lived permanently in Melbourne (Australia), Helsinki (Finland), Durban (Republic of South Africa) and Albury (Australia).</w:t>
+        <w:t>d), Durban (Republic of South Africa) and Albury (Australia).</w:t>
       </w:r>
     </w:p>
     <w:p>
@@ -10554,6 +10557,7 @@
           <w:color w:val="444444"/>
           <w:sz w:val="20"/>
           <w:szCs w:val="20"/>
+          <w:highlight w:val="yellow"/>
           <w:lang w:eastAsia="en-AU"/>
         </w:rPr>
       </w:pPr>
@@ -10563,6 +10567,7 @@
           <w:color w:val="444444"/>
           <w:sz w:val="20"/>
           <w:szCs w:val="20"/>
+          <w:highlight w:val="yellow"/>
           <w:lang w:eastAsia="en-AU"/>
         </w:rPr>
         <w:t>During my career l have had short term work assignments (several months) in the following locations,</w:t>
@@ -10586,6 +10591,7 @@
           <w:color w:val="444444"/>
           <w:sz w:val="20"/>
           <w:szCs w:val="20"/>
+          <w:highlight w:val="yellow"/>
           <w:lang w:eastAsia="en-AU"/>
         </w:rPr>
       </w:pPr>
@@ -10595,6 +10601,7 @@
           <w:color w:val="444444"/>
           <w:sz w:val="20"/>
           <w:szCs w:val="20"/>
+          <w:highlight w:val="yellow"/>
           <w:lang w:eastAsia="en-AU"/>
         </w:rPr>
         <w:lastRenderedPageBreak/>
@@ -10619,6 +10626,7 @@
           <w:color w:val="444444"/>
           <w:sz w:val="20"/>
           <w:szCs w:val="20"/>
+          <w:highlight w:val="yellow"/>
           <w:lang w:eastAsia="en-AU"/>
         </w:rPr>
       </w:pPr>
@@ -10628,6 +10636,7 @@
           <w:color w:val="444444"/>
           <w:sz w:val="20"/>
           <w:szCs w:val="20"/>
+          <w:highlight w:val="yellow"/>
           <w:lang w:eastAsia="en-AU"/>
         </w:rPr>
         <w:t>France (Rouen)</w:t>
@@ -10651,6 +10660,7 @@
           <w:color w:val="444444"/>
           <w:sz w:val="20"/>
           <w:szCs w:val="20"/>
+          <w:highlight w:val="yellow"/>
           <w:lang w:eastAsia="en-AU"/>
         </w:rPr>
       </w:pPr>
@@ -10660,6 +10670,7 @@
           <w:color w:val="444444"/>
           <w:sz w:val="20"/>
           <w:szCs w:val="20"/>
+          <w:highlight w:val="yellow"/>
           <w:lang w:eastAsia="en-AU"/>
         </w:rPr>
         <w:t>Canada (Port Hastings, Nova Scotia)</w:t>
@@ -10675,6 +10686,7 @@
           <w:color w:val="444444"/>
           <w:sz w:val="20"/>
           <w:szCs w:val="20"/>
+          <w:highlight w:val="yellow"/>
           <w:lang w:eastAsia="en-AU"/>
         </w:rPr>
       </w:pPr>
@@ -10684,6 +10696,7 @@
           <w:color w:val="444444"/>
           <w:sz w:val="20"/>
           <w:szCs w:val="20"/>
+          <w:highlight w:val="yellow"/>
           <w:lang w:eastAsia="en-AU"/>
         </w:rPr>
         <w:t>The purpose of this website is to</w:t>
@@ -10707,6 +10720,7 @@
           <w:color w:val="444444"/>
           <w:sz w:val="20"/>
           <w:szCs w:val="20"/>
+          <w:highlight w:val="yellow"/>
           <w:lang w:eastAsia="en-AU"/>
         </w:rPr>
       </w:pPr>
@@ -10716,6 +10730,7 @@
           <w:color w:val="444444"/>
           <w:sz w:val="20"/>
           <w:szCs w:val="20"/>
+          <w:highlight w:val="yellow"/>
           <w:lang w:eastAsia="en-AU"/>
         </w:rPr>
         <w:t>Become more familiar with the technologies and tools used in content management systems</w:t>
@@ -10739,6 +10754,7 @@
           <w:color w:val="444444"/>
           <w:sz w:val="20"/>
           <w:szCs w:val="20"/>
+          <w:highlight w:val="yellow"/>
           <w:lang w:eastAsia="en-AU"/>
         </w:rPr>
       </w:pPr>
@@ -10748,6 +10764,7 @@
           <w:color w:val="444444"/>
           <w:sz w:val="20"/>
           <w:szCs w:val="20"/>
+          <w:highlight w:val="yellow"/>
           <w:lang w:eastAsia="en-AU"/>
         </w:rPr>
         <w:t>Publish my CV</w:t>
@@ -10771,6 +10788,7 @@
           <w:color w:val="444444"/>
           <w:sz w:val="20"/>
           <w:szCs w:val="20"/>
+          <w:highlight w:val="yellow"/>
           <w:lang w:eastAsia="en-AU"/>
         </w:rPr>
       </w:pPr>
@@ -10780,6 +10798,7 @@
           <w:color w:val="444444"/>
           <w:sz w:val="20"/>
           <w:szCs w:val="20"/>
+          <w:highlight w:val="yellow"/>
           <w:lang w:eastAsia="en-AU"/>
         </w:rPr>
         <w:t>Share some thoughts on engineering, software and other random subjects</w:t>
@@ -13403,6 +13422,7 @@
     <w:lsdException w:name="HTML Sample" w:semiHidden="1" w:unhideWhenUsed="1"/>
     <w:lsdException w:name="HTML Typewriter" w:semiHidden="1" w:unhideWhenUsed="1"/>
     <w:lsdException w:name="HTML Variable" w:semiHidden="1" w:unhideWhenUsed="1"/>
+    <w:lsdException w:name="Normal Table" w:semiHidden="1" w:unhideWhenUsed="1"/>
     <w:lsdException w:name="annotation subject" w:semiHidden="1" w:unhideWhenUsed="1"/>
     <w:lsdException w:name="No List" w:semiHidden="1" w:unhideWhenUsed="1"/>
     <w:lsdException w:name="Outline List 1" w:semiHidden="1" w:unhideWhenUsed="1"/>
@@ -13449,8 +13469,10 @@
     <w:lsdException w:name="Table Subtle 2" w:semiHidden="1" w:unhideWhenUsed="1"/>
     <w:lsdException w:name="Table Web 1" w:semiHidden="1" w:unhideWhenUsed="1"/>
     <w:lsdException w:name="Table Web 2" w:semiHidden="1" w:unhideWhenUsed="1"/>
+    <w:lsdException w:name="Table Web 3" w:semiHidden="1" w:unhideWhenUsed="1"/>
     <w:lsdException w:name="Balloon Text" w:semiHidden="1" w:unhideWhenUsed="1"/>
     <w:lsdException w:name="Table Grid" w:uiPriority="39"/>
+    <w:lsdException w:name="Table Theme" w:semiHidden="1" w:unhideWhenUsed="1"/>
     <w:lsdException w:name="Placeholder Text" w:semiHidden="1"/>
     <w:lsdException w:name="No Spacing" w:uiPriority="1" w:qFormat="1"/>
     <w:lsdException w:name="Light Shading" w:uiPriority="60"/>

</xml_diff>

<commit_message>
Set up resume structure
</commit_message>
<xml_diff>
--- a/Old Site Content.docx
+++ b/Old Site Content.docx
@@ -137,6 +137,8 @@
       <w:r>
         <w:t>Specialities</w:t>
       </w:r>
+      <w:bookmarkStart w:id="0" w:name="_GoBack"/>
+      <w:bookmarkEnd w:id="0"/>
     </w:p>
     <w:p>
       <w:pPr>
@@ -225,8 +227,14 @@
     <w:p>
       <w:pPr>
         <w:pStyle w:val="Heading1"/>
-      </w:pPr>
-      <w:r>
+        <w:rPr>
+          <w:highlight w:val="yellow"/>
+        </w:rPr>
+      </w:pPr>
+      <w:r>
+        <w:rPr>
+          <w:highlight w:val="yellow"/>
+        </w:rPr>
         <w:t>Summary</w:t>
       </w:r>
     </w:p>
@@ -240,14 +248,16 @@
           <w:color w:val="444444"/>
           <w:sz w:val="20"/>
           <w:szCs w:val="20"/>
-        </w:rPr>
-      </w:pPr>
-      <w:r>
-        <w:rPr>
-          <w:rFonts w:ascii="Helvetica" w:hAnsi="Helvetica" w:cs="Helvetica"/>
-          <w:color w:val="444444"/>
-          <w:sz w:val="20"/>
-          <w:szCs w:val="20"/>
+          <w:highlight w:val="yellow"/>
+        </w:rPr>
+      </w:pPr>
+      <w:r>
+        <w:rPr>
+          <w:rFonts w:ascii="Helvetica" w:hAnsi="Helvetica" w:cs="Helvetica"/>
+          <w:color w:val="444444"/>
+          <w:sz w:val="20"/>
+          <w:szCs w:val="20"/>
+          <w:highlight w:val="yellow"/>
         </w:rPr>
         <w:t>Chartered Professional Electrical Engineer and RPEQ with over 20 years of experience in Project Engineering, Operations, Project Management, Business Management, Sales and Marketing. In addition to engineering qualifications, have post-graduate qualifications in Management and Information Technology.</w:t>
       </w:r>
@@ -262,14 +272,16 @@
           <w:color w:val="444444"/>
           <w:sz w:val="20"/>
           <w:szCs w:val="20"/>
-        </w:rPr>
-      </w:pPr>
-      <w:r>
-        <w:rPr>
-          <w:rFonts w:ascii="Helvetica" w:hAnsi="Helvetica" w:cs="Helvetica"/>
-          <w:color w:val="444444"/>
-          <w:sz w:val="20"/>
-          <w:szCs w:val="20"/>
+          <w:highlight w:val="yellow"/>
+        </w:rPr>
+      </w:pPr>
+      <w:r>
+        <w:rPr>
+          <w:rFonts w:ascii="Helvetica" w:hAnsi="Helvetica" w:cs="Helvetica"/>
+          <w:color w:val="444444"/>
+          <w:sz w:val="20"/>
+          <w:szCs w:val="20"/>
+          <w:highlight w:val="yellow"/>
         </w:rPr>
         <w:t xml:space="preserve">Have worked in various industries including; Pulp and Paper, Water and Wastewater, Environmental Services, Consulting Engineering and Control Systems Integration. In </w:t>
       </w:r>
@@ -279,6 +291,7 @@
           <w:color w:val="444444"/>
           <w:sz w:val="20"/>
           <w:szCs w:val="20"/>
+          <w:highlight w:val="yellow"/>
         </w:rPr>
         <w:t>addition,</w:t>
       </w:r>
@@ -288,6 +301,7 @@
           <w:color w:val="444444"/>
           <w:sz w:val="20"/>
           <w:szCs w:val="20"/>
+          <w:highlight w:val="yellow"/>
         </w:rPr>
         <w:t xml:space="preserve"> have had limited exposure to Mining, Building Services and Electricity Transmission and Distribution.</w:t>
       </w:r>
@@ -302,14 +316,16 @@
           <w:color w:val="444444"/>
           <w:sz w:val="20"/>
           <w:szCs w:val="20"/>
-        </w:rPr>
-      </w:pPr>
-      <w:r>
-        <w:rPr>
-          <w:rFonts w:ascii="Helvetica" w:hAnsi="Helvetica" w:cs="Helvetica"/>
-          <w:color w:val="444444"/>
-          <w:sz w:val="20"/>
-          <w:szCs w:val="20"/>
+          <w:highlight w:val="yellow"/>
+        </w:rPr>
+      </w:pPr>
+      <w:r>
+        <w:rPr>
+          <w:rFonts w:ascii="Helvetica" w:hAnsi="Helvetica" w:cs="Helvetica"/>
+          <w:color w:val="444444"/>
+          <w:sz w:val="20"/>
+          <w:szCs w:val="20"/>
+          <w:highlight w:val="yellow"/>
         </w:rPr>
         <w:t>Am able to manage technical and commercial issues across multiple sites, contracts and clients. </w:t>
       </w:r>
@@ -324,14 +340,16 @@
           <w:color w:val="444444"/>
           <w:sz w:val="20"/>
           <w:szCs w:val="20"/>
-        </w:rPr>
-      </w:pPr>
-      <w:r>
-        <w:rPr>
-          <w:rFonts w:ascii="Helvetica" w:hAnsi="Helvetica" w:cs="Helvetica"/>
-          <w:color w:val="444444"/>
-          <w:sz w:val="20"/>
-          <w:szCs w:val="20"/>
+          <w:highlight w:val="yellow"/>
+        </w:rPr>
+      </w:pPr>
+      <w:r>
+        <w:rPr>
+          <w:rFonts w:ascii="Helvetica" w:hAnsi="Helvetica" w:cs="Helvetica"/>
+          <w:color w:val="444444"/>
+          <w:sz w:val="20"/>
+          <w:szCs w:val="20"/>
+          <w:highlight w:val="yellow"/>
         </w:rPr>
         <w:t>Currently working for a large environmental services business with in excess of 100 operational sites across Australia and New Zealand with significant electrical and controls assets installed.</w:t>
       </w:r>
@@ -339,8 +357,14 @@
     <w:p>
       <w:pPr>
         <w:pStyle w:val="Heading1"/>
-      </w:pPr>
-      <w:r>
+        <w:rPr>
+          <w:highlight w:val="yellow"/>
+        </w:rPr>
+      </w:pPr>
+      <w:r>
+        <w:rPr>
+          <w:highlight w:val="yellow"/>
+        </w:rPr>
         <w:t>Objectives</w:t>
       </w:r>
     </w:p>
@@ -354,14 +378,16 @@
           <w:color w:val="444444"/>
           <w:sz w:val="20"/>
           <w:szCs w:val="20"/>
-        </w:rPr>
-      </w:pPr>
-      <w:r>
-        <w:rPr>
-          <w:rFonts w:ascii="Helvetica" w:hAnsi="Helvetica" w:cs="Helvetica"/>
-          <w:color w:val="444444"/>
-          <w:sz w:val="20"/>
-          <w:szCs w:val="20"/>
+          <w:highlight w:val="yellow"/>
+        </w:rPr>
+      </w:pPr>
+      <w:r>
+        <w:rPr>
+          <w:rFonts w:ascii="Helvetica" w:hAnsi="Helvetica" w:cs="Helvetica"/>
+          <w:color w:val="444444"/>
+          <w:sz w:val="20"/>
+          <w:szCs w:val="20"/>
+          <w:highlight w:val="yellow"/>
         </w:rPr>
         <w:t>Currently seeking challenging positions and/or assignments in the following areas with dynamic, innovative and forward thinking organisations where engineering is critical to their success.</w:t>
       </w:r>
@@ -376,6 +402,7 @@
           <w:color w:val="444444"/>
           <w:sz w:val="26"/>
           <w:szCs w:val="26"/>
+          <w:highlight w:val="yellow"/>
         </w:rPr>
       </w:pPr>
       <w:r>
@@ -386,6 +413,7 @@
           <w:color w:val="444444"/>
           <w:sz w:val="26"/>
           <w:szCs w:val="26"/>
+          <w:highlight w:val="yellow"/>
         </w:rPr>
         <w:t>Engineering Management </w:t>
       </w:r>
@@ -400,14 +428,16 @@
           <w:color w:val="444444"/>
           <w:sz w:val="20"/>
           <w:szCs w:val="20"/>
-        </w:rPr>
-      </w:pPr>
-      <w:r>
-        <w:rPr>
-          <w:rFonts w:ascii="Helvetica" w:hAnsi="Helvetica" w:cs="Helvetica"/>
-          <w:color w:val="444444"/>
-          <w:sz w:val="20"/>
-          <w:szCs w:val="20"/>
+          <w:highlight w:val="yellow"/>
+        </w:rPr>
+      </w:pPr>
+      <w:r>
+        <w:rPr>
+          <w:rFonts w:ascii="Helvetica" w:hAnsi="Helvetica" w:cs="Helvetica"/>
+          <w:color w:val="444444"/>
+          <w:sz w:val="20"/>
+          <w:szCs w:val="20"/>
+          <w:highlight w:val="yellow"/>
         </w:rPr>
         <w:t>Engineering Management of maintenance and/or capital works with responsibility for multiple sites or a large or complex single site.</w:t>
       </w:r>
@@ -422,6 +452,7 @@
           <w:color w:val="444444"/>
           <w:sz w:val="26"/>
           <w:szCs w:val="26"/>
+          <w:highlight w:val="yellow"/>
         </w:rPr>
       </w:pPr>
       <w:r>
@@ -432,6 +463,7 @@
           <w:color w:val="444444"/>
           <w:sz w:val="26"/>
           <w:szCs w:val="26"/>
+          <w:highlight w:val="yellow"/>
         </w:rPr>
         <w:t>Consulting</w:t>
       </w:r>
@@ -446,14 +478,16 @@
           <w:color w:val="444444"/>
           <w:sz w:val="20"/>
           <w:szCs w:val="20"/>
-        </w:rPr>
-      </w:pPr>
-      <w:r>
-        <w:rPr>
-          <w:rFonts w:ascii="Helvetica" w:hAnsi="Helvetica" w:cs="Helvetica"/>
-          <w:color w:val="444444"/>
-          <w:sz w:val="20"/>
-          <w:szCs w:val="20"/>
+          <w:highlight w:val="yellow"/>
+        </w:rPr>
+      </w:pPr>
+      <w:r>
+        <w:rPr>
+          <w:rFonts w:ascii="Helvetica" w:hAnsi="Helvetica" w:cs="Helvetica"/>
+          <w:color w:val="444444"/>
+          <w:sz w:val="20"/>
+          <w:szCs w:val="20"/>
+          <w:highlight w:val="yellow"/>
         </w:rPr>
         <w:t>Short term consulting opportunities relating to,</w:t>
       </w:r>
@@ -471,14 +505,16 @@
           <w:color w:val="444444"/>
           <w:sz w:val="20"/>
           <w:szCs w:val="20"/>
-        </w:rPr>
-      </w:pPr>
-      <w:r>
-        <w:rPr>
-          <w:rFonts w:ascii="Helvetica" w:hAnsi="Helvetica" w:cs="Helvetica"/>
-          <w:color w:val="444444"/>
-          <w:sz w:val="20"/>
-          <w:szCs w:val="20"/>
+          <w:highlight w:val="yellow"/>
+        </w:rPr>
+      </w:pPr>
+      <w:r>
+        <w:rPr>
+          <w:rFonts w:ascii="Helvetica" w:hAnsi="Helvetica" w:cs="Helvetica"/>
+          <w:color w:val="444444"/>
+          <w:sz w:val="20"/>
+          <w:szCs w:val="20"/>
+          <w:highlight w:val="yellow"/>
         </w:rPr>
         <w:lastRenderedPageBreak/>
         <w:t>Control systems project definition, review and audit</w:t>
@@ -497,14 +533,16 @@
           <w:color w:val="444444"/>
           <w:sz w:val="20"/>
           <w:szCs w:val="20"/>
-        </w:rPr>
-      </w:pPr>
-      <w:r>
-        <w:rPr>
-          <w:rFonts w:ascii="Helvetica" w:hAnsi="Helvetica" w:cs="Helvetica"/>
-          <w:color w:val="444444"/>
-          <w:sz w:val="20"/>
-          <w:szCs w:val="20"/>
+          <w:highlight w:val="yellow"/>
+        </w:rPr>
+      </w:pPr>
+      <w:r>
+        <w:rPr>
+          <w:rFonts w:ascii="Helvetica" w:hAnsi="Helvetica" w:cs="Helvetica"/>
+          <w:color w:val="444444"/>
+          <w:sz w:val="20"/>
+          <w:szCs w:val="20"/>
+          <w:highlight w:val="yellow"/>
         </w:rPr>
         <w:t>Procurement assistance</w:t>
       </w:r>
@@ -522,14 +560,16 @@
           <w:color w:val="444444"/>
           <w:sz w:val="20"/>
           <w:szCs w:val="20"/>
-        </w:rPr>
-      </w:pPr>
-      <w:r>
-        <w:rPr>
-          <w:rFonts w:ascii="Helvetica" w:hAnsi="Helvetica" w:cs="Helvetica"/>
-          <w:color w:val="444444"/>
-          <w:sz w:val="20"/>
-          <w:szCs w:val="20"/>
+          <w:highlight w:val="yellow"/>
+        </w:rPr>
+      </w:pPr>
+      <w:r>
+        <w:rPr>
+          <w:rFonts w:ascii="Helvetica" w:hAnsi="Helvetica" w:cs="Helvetica"/>
+          <w:color w:val="444444"/>
+          <w:sz w:val="20"/>
+          <w:szCs w:val="20"/>
+          <w:highlight w:val="yellow"/>
         </w:rPr>
         <w:t>Specifications, standards and procedures development and review</w:t>
       </w:r>
@@ -547,14 +587,16 @@
           <w:color w:val="444444"/>
           <w:sz w:val="20"/>
           <w:szCs w:val="20"/>
-        </w:rPr>
-      </w:pPr>
-      <w:r>
-        <w:rPr>
-          <w:rFonts w:ascii="Helvetica" w:hAnsi="Helvetica" w:cs="Helvetica"/>
-          <w:color w:val="444444"/>
-          <w:sz w:val="20"/>
-          <w:szCs w:val="20"/>
+          <w:highlight w:val="yellow"/>
+        </w:rPr>
+      </w:pPr>
+      <w:r>
+        <w:rPr>
+          <w:rFonts w:ascii="Helvetica" w:hAnsi="Helvetica" w:cs="Helvetica"/>
+          <w:color w:val="444444"/>
+          <w:sz w:val="20"/>
+          <w:szCs w:val="20"/>
+          <w:highlight w:val="yellow"/>
         </w:rPr>
         <w:t>Software development</w:t>
       </w:r>
@@ -569,6 +611,7 @@
           <w:color w:val="444444"/>
           <w:sz w:val="26"/>
           <w:szCs w:val="26"/>
+          <w:highlight w:val="yellow"/>
         </w:rPr>
       </w:pPr>
       <w:r>
@@ -579,6 +622,7 @@
           <w:color w:val="444444"/>
           <w:sz w:val="26"/>
           <w:szCs w:val="26"/>
+          <w:highlight w:val="yellow"/>
         </w:rPr>
         <w:t>Pro-bono </w:t>
       </w:r>
@@ -601,8 +645,18 @@
           <w:color w:val="444444"/>
           <w:sz w:val="20"/>
           <w:szCs w:val="20"/>
-        </w:rPr>
-        <w:t>Pro-bono opportunities in the areas of automation, facilities management, electrical engineering, information technology and board positions. </w:t>
+          <w:highlight w:val="yellow"/>
+        </w:rPr>
+        <w:t>Pro-bono opportunities in the areas of automation, facilities management, electrical engineering, information technology and board positions</w:t>
+      </w:r>
+      <w:r>
+        <w:rPr>
+          <w:rFonts w:ascii="Helvetica" w:hAnsi="Helvetica" w:cs="Helvetica"/>
+          <w:color w:val="444444"/>
+          <w:sz w:val="20"/>
+          <w:szCs w:val="20"/>
+        </w:rPr>
+        <w:t>. </w:t>
       </w:r>
     </w:p>
     <w:p>
@@ -10531,20 +10585,7 @@
           <w:highlight w:val="yellow"/>
           <w:lang w:eastAsia="en-AU"/>
         </w:rPr>
-        <w:t>l currently live, in Sydney Australia but have previously lived permanently in Melbourne (Australia), Helsinki (Finlan</w:t>
-      </w:r>
-      <w:bookmarkStart w:id="0" w:name="_GoBack"/>
-      <w:bookmarkEnd w:id="0"/>
-      <w:r>
-        <w:rPr>
-          <w:rFonts w:ascii="Helvetica" w:eastAsia="Times New Roman" w:hAnsi="Helvetica" w:cs="Helvetica"/>
-          <w:color w:val="444444"/>
-          <w:sz w:val="20"/>
-          <w:szCs w:val="20"/>
-          <w:highlight w:val="yellow"/>
-          <w:lang w:eastAsia="en-AU"/>
-        </w:rPr>
-        <w:t>d), Durban (Republic of South Africa) and Albury (Australia).</w:t>
+        <w:t>l currently live, in Sydney Australia but have previously lived permanently in Melbourne (Australia), Helsinki (Finland), Durban (Republic of South Africa) and Albury (Australia).</w:t>
       </w:r>
     </w:p>
     <w:p>

</xml_diff>